<commit_message>
Updated Word Style document
</commit_message>
<xml_diff>
--- a/Documents/Word Style Document.docx
+++ b/Documents/Word Style Document.docx
@@ -10,6 +10,26 @@
           <w:lang w:eastAsia="en-GB"/>
         </w:rPr>
       </w:pPr>
+      <w:bookmarkStart w:id="0" w:name="_GoBack"/>
+      <w:bookmarkEnd w:id="0"/>
+    </w:p>
+    <w:p>
+      <w:pPr>
+        <w:pStyle w:val="Title"/>
+        <w:rPr>
+          <w:rFonts w:asciiTheme="minorHAnsi" w:eastAsia="Times New Roman" w:hAnsiTheme="minorHAnsi" w:cstheme="minorHAnsi"/>
+          <w:lang w:eastAsia="en-GB"/>
+        </w:rPr>
+      </w:pPr>
+    </w:p>
+    <w:p>
+      <w:pPr>
+        <w:pStyle w:val="Title"/>
+        <w:rPr>
+          <w:rFonts w:asciiTheme="minorHAnsi" w:eastAsia="Times New Roman" w:hAnsiTheme="minorHAnsi" w:cstheme="minorHAnsi"/>
+          <w:lang w:eastAsia="en-GB"/>
+        </w:rPr>
+      </w:pPr>
       <w:r>
         <w:rPr>
           <w:rFonts w:asciiTheme="minorHAnsi" w:eastAsia="Times New Roman" w:hAnsiTheme="minorHAnsi" w:cstheme="minorHAnsi"/>
@@ -24,9 +44,17 @@
           <w:lang w:eastAsia="en-GB"/>
         </w:rPr>
         <w:drawing>
-          <wp:inline distT="0" distB="0" distL="0" distR="0" wp14:anchorId="574B33E2" wp14:editId="7B12423C">
-            <wp:extent cx="844748" cy="1228725"/>
-            <wp:effectExtent l="0" t="0" r="6350" b="3175"/>
+          <wp:anchor distT="0" distB="0" distL="114300" distR="114300" simplePos="0" relativeHeight="251658240" behindDoc="0" locked="0" layoutInCell="1" allowOverlap="1" wp14:anchorId="574B33E2" wp14:editId="0BADF64C">
+            <wp:simplePos x="5733415" y="914400"/>
+            <wp:positionH relativeFrom="margin">
+              <wp:align>right</wp:align>
+            </wp:positionH>
+            <wp:positionV relativeFrom="margin">
+              <wp:align>top</wp:align>
+            </wp:positionV>
+            <wp:extent cx="844550" cy="1228725"/>
+            <wp:effectExtent l="0" t="0" r="0" b="9525"/>
+            <wp:wrapSquare wrapText="bothSides"/>
             <wp:docPr id="2" name="Picture 2"/>
             <wp:cNvGraphicFramePr>
               <a:graphicFrameLocks xmlns:a="http://schemas.openxmlformats.org/drawingml/2006/main" noChangeAspect="1"/>
@@ -39,7 +67,7 @@
                     <pic:cNvPicPr/>
                   </pic:nvPicPr>
                   <pic:blipFill>
-                    <a:blip r:embed="rId5" cstate="print">
+                    <a:blip r:embed="rId7" cstate="print">
                       <a:extLst>
                         <a:ext uri="{28A0092B-C50C-407E-A947-70E740481C1C}">
                           <a14:useLocalDpi xmlns:a14="http://schemas.microsoft.com/office/drawing/2010/main" val="0"/>
@@ -53,7 +81,7 @@
                   <pic:spPr>
                     <a:xfrm>
                       <a:off x="0" y="0"/>
-                      <a:ext cx="853019" cy="1240755"/>
+                      <a:ext cx="844550" cy="1228725"/>
                     </a:xfrm>
                     <a:prstGeom prst="rect">
                       <a:avLst/>
@@ -62,7 +90,7 @@
                 </pic:pic>
               </a:graphicData>
             </a:graphic>
-          </wp:inline>
+          </wp:anchor>
         </w:drawing>
       </w:r>
     </w:p>
@@ -82,26 +110,141 @@
     <w:p>
       <w:pPr>
         <w:rPr>
-          <w:rFonts w:eastAsia="Times New Roman" w:cstheme="minorHAnsi"/>
-          <w:b/>
-          <w:bCs/>
-          <w:color w:val="000000"/>
-          <w:sz w:val="22"/>
-          <w:szCs w:val="22"/>
-          <w:lang w:eastAsia="en-GB"/>
-        </w:rPr>
-      </w:pPr>
-    </w:p>
-    <w:p>
-      <w:pPr>
-        <w:rPr>
-          <w:rFonts w:cstheme="minorHAnsi"/>
-        </w:rPr>
-      </w:pPr>
-      <w:bookmarkStart w:id="0" w:name="_GoBack"/>
-      <w:bookmarkEnd w:id="0"/>
+          <w:rFonts w:cstheme="minorHAnsi"/>
+        </w:rPr>
+      </w:pPr>
+      <w:r>
+        <w:rPr>
+          <w:rFonts w:cstheme="minorHAnsi"/>
+        </w:rPr>
+        <w:t>Here at KentSoft we like to keep things consistent as we believe consistency is key to both ours and your success. This document sets a precedent for all other documents that we will need to produce.</w:t>
+      </w:r>
+    </w:p>
+    <w:p>
+      <w:pPr>
+        <w:rPr>
+          <w:rFonts w:cstheme="minorHAnsi"/>
+        </w:rPr>
+      </w:pPr>
+    </w:p>
+    <w:p>
+      <w:pPr>
+        <w:rPr>
+          <w:rFonts w:cstheme="minorHAnsi"/>
+        </w:rPr>
+      </w:pPr>
+      <w:r>
+        <w:rPr>
+          <w:rFonts w:cstheme="minorHAnsi"/>
+        </w:rPr>
+        <w:t>Firstly, e</w:t>
+      </w:r>
+      <w:r>
+        <w:rPr>
+          <w:rFonts w:cstheme="minorHAnsi"/>
+        </w:rPr>
+        <w:t xml:space="preserve">ach document will have </w:t>
+      </w:r>
+      <w:r>
+        <w:rPr>
+          <w:rFonts w:cstheme="minorHAnsi"/>
+        </w:rPr>
+        <w:t>our</w:t>
+      </w:r>
+      <w:r>
+        <w:rPr>
+          <w:rFonts w:cstheme="minorHAnsi"/>
+        </w:rPr>
+        <w:t xml:space="preserve"> company, KentSoft’s, logo present in the top right, more specifically it will be horizontally aligned </w:t>
+      </w:r>
+      <w:r>
+        <w:rPr>
+          <w:rFonts w:cstheme="minorHAnsi"/>
+        </w:rPr>
+        <w:t>to the right</w:t>
+      </w:r>
+      <w:r>
+        <w:rPr>
+          <w:rFonts w:cstheme="minorHAnsi"/>
+        </w:rPr>
+        <w:t xml:space="preserve"> relative to the margin and vertically aligned at the top relative to the margin.</w:t>
+      </w:r>
+      <w:r>
+        <w:rPr>
+          <w:rFonts w:cstheme="minorHAnsi"/>
+        </w:rPr>
+        <w:t xml:space="preserve"> The size of the logo will be kept the same at a 2.35x3.41cm.</w:t>
+      </w:r>
+    </w:p>
+    <w:p>
+      <w:pPr>
+        <w:rPr>
+          <w:rFonts w:cstheme="minorHAnsi"/>
+        </w:rPr>
+      </w:pPr>
+    </w:p>
+    <w:p>
+      <w:pPr>
+        <w:rPr>
+          <w:rFonts w:cstheme="minorHAnsi"/>
+        </w:rPr>
+      </w:pPr>
+      <w:r>
+        <w:rPr>
+          <w:rFonts w:cstheme="minorHAnsi"/>
+        </w:rPr>
+        <w:t>Both the font and font size across all documents will also be kept consistent and will be as follows. The font will be Calibri (body). The heading size will be 28, subheading size will be 16 and paragraph size will be 12.</w:t>
+      </w:r>
+    </w:p>
+    <w:p>
+      <w:pPr>
+        <w:rPr>
+          <w:rFonts w:cstheme="minorHAnsi"/>
+        </w:rPr>
+      </w:pPr>
+    </w:p>
+    <w:p>
+      <w:pPr>
+        <w:rPr>
+          <w:rFonts w:cstheme="minorHAnsi"/>
+        </w:rPr>
+      </w:pPr>
+      <w:r>
+        <w:rPr>
+          <w:rFonts w:cstheme="minorHAnsi"/>
+        </w:rPr>
+        <w:t xml:space="preserve">The page tittle will </w:t>
+      </w:r>
+      <w:r>
+        <w:rPr>
+          <w:rFonts w:cstheme="minorHAnsi"/>
+        </w:rPr>
+        <w:t>always be on the third line of the document and the real content of the document will also always begin on the seventh line of the document.</w:t>
+      </w:r>
+    </w:p>
+    <w:p>
+      <w:pPr>
+        <w:rPr>
+          <w:rFonts w:cstheme="minorHAnsi"/>
+        </w:rPr>
+      </w:pPr>
+    </w:p>
+    <w:p>
+      <w:pPr>
+        <w:rPr>
+          <w:rFonts w:cstheme="minorHAnsi"/>
+        </w:rPr>
+      </w:pPr>
+    </w:p>
+    <w:p>
+      <w:pPr>
+        <w:rPr>
+          <w:rFonts w:cstheme="minorHAnsi"/>
+        </w:rPr>
+      </w:pPr>
     </w:p>
     <w:sectPr>
+      <w:headerReference w:type="default" r:id="rId8"/>
       <w:pgSz w:w="11900" w:h="16840"/>
       <w:pgMar w:top="1440" w:right="1440" w:bottom="1440" w:left="1440" w:header="708" w:footer="708" w:gutter="0"/>
       <w:cols w:space="708"/>
@@ -109,6 +252,54 @@
     </w:sectPr>
   </w:body>
 </w:document>
+</file>
+
+<file path=word/endnotes.xml><?xml version="1.0" encoding="utf-8"?>
+<w:endnotes xmlns:wpc="http://schemas.microsoft.com/office/word/2010/wordprocessingCanvas" xmlns:cx="http://schemas.microsoft.com/office/drawing/2014/chartex" xmlns:cx1="http://schemas.microsoft.com/office/drawing/2015/9/8/chartex" xmlns:cx2="http://schemas.microsoft.com/office/drawing/2015/10/21/chartex" xmlns:cx3="http://schemas.microsoft.com/office/drawing/2016/5/9/chartex" xmlns:cx4="http://schemas.microsoft.com/office/drawing/2016/5/10/chartex" xmlns:cx5="http://schemas.microsoft.com/office/drawing/2016/5/11/chartex" xmlns:cx6="http://schemas.microsoft.com/office/drawing/2016/5/12/chartex" xmlns:cx7="http://schemas.microsoft.com/office/drawing/2016/5/13/chartex" xmlns:cx8="http://schemas.microsoft.com/office/drawing/2016/5/14/chartex" xmlns:mc="http://schemas.openxmlformats.org/markup-compatibility/2006" xmlns:aink="http://schemas.microsoft.com/office/drawing/2016/ink" xmlns:am3d="http://schemas.microsoft.com/office/drawing/2017/model3d" xmlns:o="urn:schemas-microsoft-com:office:office" xmlns:r="http://schemas.openxmlformats.org/officeDocument/2006/relationships" xmlns:m="http://schemas.openxmlformats.org/officeDocument/2006/math" xmlns:v="urn:schemas-microsoft-com:vml" xmlns:wp14="http://schemas.microsoft.com/office/word/2010/wordprocessingDrawing" xmlns:wp="http://schemas.openxmlformats.org/drawingml/2006/wordprocessingDrawing" xmlns:w10="urn:schemas-microsoft-com:office:word" xmlns:w="http://schemas.openxmlformats.org/wordprocessingml/2006/main" xmlns:w14="http://schemas.microsoft.com/office/word/2010/wordml" xmlns:w15="http://schemas.microsoft.com/office/word/2012/wordml" xmlns:w16cid="http://schemas.microsoft.com/office/word/2016/wordml/cid" xmlns:w16se="http://schemas.microsoft.com/office/word/2015/wordml/symex" xmlns:wpg="http://schemas.microsoft.com/office/word/2010/wordprocessingGroup" xmlns:wpi="http://schemas.microsoft.com/office/word/2010/wordprocessingInk" xmlns:wne="http://schemas.microsoft.com/office/word/2006/wordml" xmlns:wps="http://schemas.microsoft.com/office/word/2010/wordprocessingShape" mc:Ignorable="w14 w15 w16se w16cid wp14">
+  <w:endnote w:type="separator" w:id="-1">
+    <w:p>
+      <w:r>
+        <w:separator/>
+      </w:r>
+    </w:p>
+  </w:endnote>
+  <w:endnote w:type="continuationSeparator" w:id="0">
+    <w:p>
+      <w:r>
+        <w:continuationSeparator/>
+      </w:r>
+    </w:p>
+  </w:endnote>
+</w:endnotes>
+</file>
+
+<file path=word/footnotes.xml><?xml version="1.0" encoding="utf-8"?>
+<w:footnotes xmlns:wpc="http://schemas.microsoft.com/office/word/2010/wordprocessingCanvas" xmlns:cx="http://schemas.microsoft.com/office/drawing/2014/chartex" xmlns:cx1="http://schemas.microsoft.com/office/drawing/2015/9/8/chartex" xmlns:cx2="http://schemas.microsoft.com/office/drawing/2015/10/21/chartex" xmlns:cx3="http://schemas.microsoft.com/office/drawing/2016/5/9/chartex" xmlns:cx4="http://schemas.microsoft.com/office/drawing/2016/5/10/chartex" xmlns:cx5="http://schemas.microsoft.com/office/drawing/2016/5/11/chartex" xmlns:cx6="http://schemas.microsoft.com/office/drawing/2016/5/12/chartex" xmlns:cx7="http://schemas.microsoft.com/office/drawing/2016/5/13/chartex" xmlns:cx8="http://schemas.microsoft.com/office/drawing/2016/5/14/chartex" xmlns:mc="http://schemas.openxmlformats.org/markup-compatibility/2006" xmlns:aink="http://schemas.microsoft.com/office/drawing/2016/ink" xmlns:am3d="http://schemas.microsoft.com/office/drawing/2017/model3d" xmlns:o="urn:schemas-microsoft-com:office:office" xmlns:r="http://schemas.openxmlformats.org/officeDocument/2006/relationships" xmlns:m="http://schemas.openxmlformats.org/officeDocument/2006/math" xmlns:v="urn:schemas-microsoft-com:vml" xmlns:wp14="http://schemas.microsoft.com/office/word/2010/wordprocessingDrawing" xmlns:wp="http://schemas.openxmlformats.org/drawingml/2006/wordprocessingDrawing" xmlns:w10="urn:schemas-microsoft-com:office:word" xmlns:w="http://schemas.openxmlformats.org/wordprocessingml/2006/main" xmlns:w14="http://schemas.microsoft.com/office/word/2010/wordml" xmlns:w15="http://schemas.microsoft.com/office/word/2012/wordml" xmlns:w16cid="http://schemas.microsoft.com/office/word/2016/wordml/cid" xmlns:w16se="http://schemas.microsoft.com/office/word/2015/wordml/symex" xmlns:wpg="http://schemas.microsoft.com/office/word/2010/wordprocessingGroup" xmlns:wpi="http://schemas.microsoft.com/office/word/2010/wordprocessingInk" xmlns:wne="http://schemas.microsoft.com/office/word/2006/wordml" xmlns:wps="http://schemas.microsoft.com/office/word/2010/wordprocessingShape" mc:Ignorable="w14 w15 w16se w16cid wp14">
+  <w:footnote w:type="separator" w:id="-1">
+    <w:p>
+      <w:r>
+        <w:separator/>
+      </w:r>
+    </w:p>
+  </w:footnote>
+  <w:footnote w:type="continuationSeparator" w:id="0">
+    <w:p>
+      <w:r>
+        <w:continuationSeparator/>
+      </w:r>
+    </w:p>
+  </w:footnote>
+</w:footnotes>
+</file>
+
+<file path=word/header1.xml><?xml version="1.0" encoding="utf-8"?>
+<w:hdr xmlns:wpc="http://schemas.microsoft.com/office/word/2010/wordprocessingCanvas" xmlns:cx="http://schemas.microsoft.com/office/drawing/2014/chartex" xmlns:cx1="http://schemas.microsoft.com/office/drawing/2015/9/8/chartex" xmlns:cx2="http://schemas.microsoft.com/office/drawing/2015/10/21/chartex" xmlns:cx3="http://schemas.microsoft.com/office/drawing/2016/5/9/chartex" xmlns:cx4="http://schemas.microsoft.com/office/drawing/2016/5/10/chartex" xmlns:cx5="http://schemas.microsoft.com/office/drawing/2016/5/11/chartex" xmlns:cx6="http://schemas.microsoft.com/office/drawing/2016/5/12/chartex" xmlns:cx7="http://schemas.microsoft.com/office/drawing/2016/5/13/chartex" xmlns:cx8="http://schemas.microsoft.com/office/drawing/2016/5/14/chartex" xmlns:mc="http://schemas.openxmlformats.org/markup-compatibility/2006" xmlns:aink="http://schemas.microsoft.com/office/drawing/2016/ink" xmlns:am3d="http://schemas.microsoft.com/office/drawing/2017/model3d" xmlns:o="urn:schemas-microsoft-com:office:office" xmlns:r="http://schemas.openxmlformats.org/officeDocument/2006/relationships" xmlns:m="http://schemas.openxmlformats.org/officeDocument/2006/math" xmlns:v="urn:schemas-microsoft-com:vml" xmlns:wp14="http://schemas.microsoft.com/office/word/2010/wordprocessingDrawing" xmlns:wp="http://schemas.openxmlformats.org/drawingml/2006/wordprocessingDrawing" xmlns:w10="urn:schemas-microsoft-com:office:word" xmlns:w="http://schemas.openxmlformats.org/wordprocessingml/2006/main" xmlns:w14="http://schemas.microsoft.com/office/word/2010/wordml" xmlns:w15="http://schemas.microsoft.com/office/word/2012/wordml" xmlns:w16cid="http://schemas.microsoft.com/office/word/2016/wordml/cid" xmlns:w16se="http://schemas.microsoft.com/office/word/2015/wordml/symex" xmlns:wpg="http://schemas.microsoft.com/office/word/2010/wordprocessingGroup" xmlns:wpi="http://schemas.microsoft.com/office/word/2010/wordprocessingInk" xmlns:wne="http://schemas.microsoft.com/office/word/2006/wordml" xmlns:wps="http://schemas.microsoft.com/office/word/2010/wordprocessingShape" mc:Ignorable="w14 w15 w16se w16cid wp14">
+  <w:p>
+    <w:pPr>
+      <w:pStyle w:val="Header"/>
+    </w:pPr>
+  </w:p>
+</w:hdr>
 </file>
 
 <file path=word/numbering.xml><?xml version="1.0" encoding="utf-8"?>
@@ -742,7 +933,7 @@
   <w:style w:type="paragraph" w:default="1" w:styleId="Normal">
     <w:name w:val="Normal"/>
     <w:qFormat/>
-    <w:rsid w:val="007E3B16"/>
+    <w:rsid w:val="00CA1744"/>
   </w:style>
   <w:style w:type="character" w:default="1" w:styleId="DefaultParagraphFont">
     <w:name w:val="Default Paragraph Font"/>
@@ -814,6 +1005,48 @@
       <w:ind w:left="720"/>
       <w:contextualSpacing/>
     </w:pPr>
+  </w:style>
+  <w:style w:type="paragraph" w:styleId="Header">
+    <w:name w:val="header"/>
+    <w:basedOn w:val="Normal"/>
+    <w:link w:val="HeaderChar"/>
+    <w:uiPriority w:val="99"/>
+    <w:unhideWhenUsed/>
+    <w:rsid w:val="003E72C0"/>
+    <w:pPr>
+      <w:tabs>
+        <w:tab w:val="center" w:pos="4513"/>
+        <w:tab w:val="right" w:pos="9026"/>
+      </w:tabs>
+    </w:pPr>
+  </w:style>
+  <w:style w:type="character" w:customStyle="1" w:styleId="HeaderChar">
+    <w:name w:val="Header Char"/>
+    <w:basedOn w:val="DefaultParagraphFont"/>
+    <w:link w:val="Header"/>
+    <w:uiPriority w:val="99"/>
+    <w:rsid w:val="003E72C0"/>
+  </w:style>
+  <w:style w:type="paragraph" w:styleId="Footer">
+    <w:name w:val="footer"/>
+    <w:basedOn w:val="Normal"/>
+    <w:link w:val="FooterChar"/>
+    <w:uiPriority w:val="99"/>
+    <w:unhideWhenUsed/>
+    <w:rsid w:val="003E72C0"/>
+    <w:pPr>
+      <w:tabs>
+        <w:tab w:val="center" w:pos="4513"/>
+        <w:tab w:val="right" w:pos="9026"/>
+      </w:tabs>
+    </w:pPr>
+  </w:style>
+  <w:style w:type="character" w:customStyle="1" w:styleId="FooterChar">
+    <w:name w:val="Footer Char"/>
+    <w:basedOn w:val="DefaultParagraphFont"/>
+    <w:link w:val="Footer"/>
+    <w:uiPriority w:val="99"/>
+    <w:rsid w:val="003E72C0"/>
   </w:style>
 </w:styles>
 </file>

</xml_diff>

<commit_message>
Word style document updated
</commit_message>
<xml_diff>
--- a/Documents/Word Style Document.docx
+++ b/Documents/Word Style Document.docx
@@ -116,91 +116,97 @@
         </w:rPr>
         <w:t xml:space="preserve"> </w:t>
       </w:r>
+    </w:p>
+    <w:p>
+      <w:pPr>
+        <w:rPr>
+          <w:rFonts w:cstheme="minorHAnsi"/>
+        </w:rPr>
+      </w:pPr>
+      <w:r>
+        <w:rPr>
+          <w:rFonts w:cstheme="minorHAnsi"/>
+        </w:rPr>
+        <w:t>Here at KentSoft we like to keep things consistent as we believe consistency is key to both ours and your success. This document sets a precedent for all other documents that we will need to produce.</w:t>
+      </w:r>
+    </w:p>
+    <w:p>
+      <w:pPr>
+        <w:rPr>
+          <w:rFonts w:cstheme="minorHAnsi"/>
+        </w:rPr>
+      </w:pPr>
+    </w:p>
+    <w:p>
+      <w:pPr>
+        <w:rPr>
+          <w:rFonts w:cstheme="minorHAnsi"/>
+        </w:rPr>
+      </w:pPr>
+      <w:r>
+        <w:rPr>
+          <w:rFonts w:cstheme="minorHAnsi"/>
+        </w:rPr>
+        <w:t xml:space="preserve">Firstly, each document will have </w:t>
+      </w:r>
+      <w:r>
+        <w:rPr>
+          <w:rFonts w:cstheme="minorHAnsi"/>
+        </w:rPr>
+        <w:t>our</w:t>
+      </w:r>
+      <w:r>
+        <w:rPr>
+          <w:rFonts w:cstheme="minorHAnsi"/>
+        </w:rPr>
+        <w:t xml:space="preserve"> company, KentSoft’s, logo present in the top right, more specifically it will be horizontally aligned </w:t>
+      </w:r>
+      <w:r>
+        <w:rPr>
+          <w:rFonts w:cstheme="minorHAnsi"/>
+        </w:rPr>
+        <w:t>to the right</w:t>
+      </w:r>
+      <w:r>
+        <w:rPr>
+          <w:rFonts w:cstheme="minorHAnsi"/>
+        </w:rPr>
+        <w:t xml:space="preserve"> relative to the margin and vertically aligned at the top relative to the margin.</w:t>
+      </w:r>
+      <w:r>
+        <w:rPr>
+          <w:rFonts w:cstheme="minorHAnsi"/>
+        </w:rPr>
+        <w:t xml:space="preserve"> The size of the logo will be kept the same at a 2.35x3.41cm.</w:t>
+      </w:r>
+    </w:p>
+    <w:p>
+      <w:pPr>
+        <w:rPr>
+          <w:rFonts w:cstheme="minorHAnsi"/>
+        </w:rPr>
+      </w:pPr>
+    </w:p>
+    <w:p>
+      <w:pPr>
+        <w:rPr>
+          <w:rFonts w:cstheme="minorHAnsi"/>
+        </w:rPr>
+      </w:pPr>
+      <w:r>
+        <w:rPr>
+          <w:rFonts w:cstheme="minorHAnsi"/>
+        </w:rPr>
+        <w:t>Both the font and font size across all documents will also be kept consistent and will be as follows. The font will be Calibri (body). The heading size will be 28, subheading size will be 16 and paragraph size will be 12.</w:t>
+      </w:r>
+      <w:r>
+        <w:rPr>
+          <w:rFonts w:cstheme="minorHAnsi"/>
+        </w:rPr>
+        <w:t xml:space="preserve"> In tables, column headings will be size 12 font with font weight 700 with the contents of the table following the regular page settings.</w:t>
+      </w:r>
       <w:bookmarkStart w:id="0" w:name="_GoBack"/>
       <w:bookmarkEnd w:id="0"/>
-    </w:p>
-    <w:p>
-      <w:pPr>
-        <w:rPr>
-          <w:rFonts w:cstheme="minorHAnsi"/>
-        </w:rPr>
-      </w:pPr>
-      <w:r>
-        <w:rPr>
-          <w:rFonts w:cstheme="minorHAnsi"/>
-        </w:rPr>
-        <w:t>Here at KentSoft we like to keep things consistent as we believe consistency is key to both ours and your success. This document sets a precedent for all other documents that we will need to produce.</w:t>
-      </w:r>
-    </w:p>
-    <w:p>
-      <w:pPr>
-        <w:rPr>
-          <w:rFonts w:cstheme="minorHAnsi"/>
-        </w:rPr>
-      </w:pPr>
-    </w:p>
-    <w:p>
-      <w:pPr>
-        <w:rPr>
-          <w:rFonts w:cstheme="minorHAnsi"/>
-        </w:rPr>
-      </w:pPr>
-      <w:r>
-        <w:rPr>
-          <w:rFonts w:cstheme="minorHAnsi"/>
-        </w:rPr>
-        <w:t xml:space="preserve">Firstly, each document will have </w:t>
-      </w:r>
-      <w:r>
-        <w:rPr>
-          <w:rFonts w:cstheme="minorHAnsi"/>
-        </w:rPr>
-        <w:t>our</w:t>
-      </w:r>
-      <w:r>
-        <w:rPr>
-          <w:rFonts w:cstheme="minorHAnsi"/>
-        </w:rPr>
-        <w:t xml:space="preserve"> company, KentSoft’s, logo present in the top right, more specifically it will be horizontally aligned </w:t>
-      </w:r>
-      <w:r>
-        <w:rPr>
-          <w:rFonts w:cstheme="minorHAnsi"/>
-        </w:rPr>
-        <w:t>to the right</w:t>
-      </w:r>
-      <w:r>
-        <w:rPr>
-          <w:rFonts w:cstheme="minorHAnsi"/>
-        </w:rPr>
-        <w:t xml:space="preserve"> relative to the margin and vertically aligned at the top relative to the margin.</w:t>
-      </w:r>
-      <w:r>
-        <w:rPr>
-          <w:rFonts w:cstheme="minorHAnsi"/>
-        </w:rPr>
-        <w:t xml:space="preserve"> The size of the logo will be kept the same at a 2.35x3.41cm.</w:t>
-      </w:r>
-    </w:p>
-    <w:p>
-      <w:pPr>
-        <w:rPr>
-          <w:rFonts w:cstheme="minorHAnsi"/>
-        </w:rPr>
-      </w:pPr>
-    </w:p>
-    <w:p>
-      <w:pPr>
-        <w:rPr>
-          <w:rFonts w:cstheme="minorHAnsi"/>
-        </w:rPr>
-      </w:pPr>
-      <w:r>
-        <w:rPr>
-          <w:rFonts w:cstheme="minorHAnsi"/>
-        </w:rPr>
-        <w:t>Both the font and font size across all documents will also be kept consistent and will be as follows. The font will be Calibri (body). The heading size will be 28, subheading size will be 16 and paragraph size will be 12.</w:t>
-      </w:r>
     </w:p>
     <w:p>
       <w:pPr>

</xml_diff>